<commit_message>
sequence and arch edited and suitable place file
</commit_message>
<xml_diff>
--- a/WindFarm Funtonality.docx
+++ b/WindFarm Funtonality.docx
@@ -4,6 +4,10 @@
   <w:body>
     <w:p>
       <w:pPr>
+        <w:numPr>
+          <w:ilvl w:val="0"/>
+          <w:numId w:val="3"/>
+        </w:numPr>
         <w:rPr>
           <w:i/>
           <w:iCs/>
@@ -18,756 +22,164 @@
           <w:sz w:val="32"/>
           <w:szCs w:val="32"/>
         </w:rPr>
-        <w:t xml:space="preserve">                                            </w:t>
-      </w:r>
-      <w:r>
-        <w:rPr>
-          <w:i/>
-          <w:iCs/>
-          <w:sz w:val="32"/>
-          <w:szCs w:val="32"/>
-        </w:rPr>
-        <w:t>Wind Farm</w:t>
-      </w:r>
-      <w:r>
-        <w:rPr>
-          <w:i/>
-          <w:iCs/>
-          <w:sz w:val="32"/>
-          <w:szCs w:val="32"/>
-        </w:rPr>
-        <w:t xml:space="preserve"> Functionality</w:t>
+        <w:t>Get coordinates .</w:t>
       </w:r>
     </w:p>
     <w:p>
       <w:pPr>
-        <w:rPr>
-          <w:i/>
-          <w:iCs/>
-          <w:sz w:val="24"/>
-          <w:szCs w:val="24"/>
-        </w:rPr>
-      </w:pPr>
-    </w:p>
-    <w:p>
-      <w:pPr>
-        <w:rPr>
-          <w:i/>
-          <w:iCs/>
-          <w:sz w:val="24"/>
-          <w:szCs w:val="24"/>
+        <w:numPr>
+          <w:ilvl w:val="0"/>
+          <w:numId w:val="3"/>
+        </w:numPr>
+        <w:rPr>
+          <w:i/>
+          <w:iCs/>
+          <w:sz w:val="32"/>
+          <w:szCs w:val="32"/>
         </w:rPr>
       </w:pPr>
       <w:r>
         <w:rPr>
           <w:i/>
           <w:iCs/>
-          <w:sz w:val="24"/>
-          <w:szCs w:val="24"/>
-        </w:rPr>
-        <w:t xml:space="preserve">As we now that the main purpose of our project to make a decision that this place is </w:t>
+          <w:sz w:val="32"/>
+          <w:szCs w:val="32"/>
+        </w:rPr>
+        <w:t xml:space="preserve">Define turbines properties . </w:t>
       </w:r>
     </w:p>
     <w:p>
       <w:pPr>
-        <w:rPr>
-          <w:i/>
-          <w:iCs/>
-          <w:sz w:val="24"/>
-          <w:szCs w:val="24"/>
+        <w:numPr>
+          <w:ilvl w:val="0"/>
+          <w:numId w:val="3"/>
+        </w:numPr>
+        <w:rPr>
+          <w:i/>
+          <w:iCs/>
+          <w:sz w:val="32"/>
+          <w:szCs w:val="32"/>
         </w:rPr>
       </w:pPr>
       <w:r>
         <w:rPr>
           <w:i/>
           <w:iCs/>
-          <w:sz w:val="24"/>
-          <w:szCs w:val="24"/>
-        </w:rPr>
-        <w:t>Suitable for wind</w:t>
+          <w:sz w:val="32"/>
+          <w:szCs w:val="32"/>
+        </w:rPr>
+        <w:t>Validate coordinates .</w:t>
+      </w:r>
+      <w:bookmarkStart w:id="0" w:name="_GoBack"/>
+      <w:bookmarkEnd w:id="0"/>
+    </w:p>
+    <w:p>
+      <w:pPr>
+        <w:numPr>
+          <w:ilvl w:val="0"/>
+          <w:numId w:val="3"/>
+        </w:numPr>
+        <w:rPr>
+          <w:i/>
+          <w:iCs/>
+          <w:sz w:val="32"/>
+          <w:szCs w:val="32"/>
+        </w:rPr>
+      </w:pPr>
+      <w:r>
+        <w:rPr>
+          <w:i/>
+          <w:iCs/>
+          <w:sz w:val="32"/>
+          <w:szCs w:val="32"/>
+        </w:rPr>
+        <w:t xml:space="preserve">Get </w:t>
       </w:r>
       <w:r>
         <w:rPr>
           <w:i/>
           <w:iCs/>
-          <w:sz w:val="24"/>
-          <w:szCs w:val="24"/>
-        </w:rPr>
-        <w:t xml:space="preserve"> farm or not and make design layout of this.</w:t>
+          <w:sz w:val="32"/>
+          <w:szCs w:val="32"/>
+        </w:rPr>
+        <w:t>Wasp specific coordinates .</w:t>
       </w:r>
     </w:p>
     <w:p>
       <w:pPr>
-        <w:rPr>
-          <w:b/>
-          <w:bCs/>
-          <w:i/>
-          <w:iCs/>
-          <w:color w:val="000000" w:themeColor="text1"/>
-          <w:sz w:val="28"/>
-          <w:szCs w:val="28"/>
-        </w:rPr>
-      </w:pPr>
-    </w:p>
-    <w:p>
-      <w:pPr>
-        <w:autoSpaceDE w:val="0"/>
-        <w:autoSpaceDN w:val="0"/>
-        <w:adjustRightInd w:val="0"/>
-        <w:spacing w:after="0" w:line="240" w:lineRule="auto"/>
-        <w:ind w:firstLine="360"/>
-        <w:rPr>
-          <w:rFonts w:ascii="Arial Narrow" w:hAnsi="Arial Narrow" w:cs="Arial Narrow"/>
-          <w:b/>
-          <w:bCs/>
-          <w:color w:val="000000" w:themeColor="text1"/>
-          <w:sz w:val="28"/>
-          <w:szCs w:val="28"/>
+        <w:numPr>
+          <w:ilvl w:val="0"/>
+          <w:numId w:val="3"/>
+        </w:numPr>
+        <w:rPr>
+          <w:i/>
+          <w:iCs/>
+          <w:sz w:val="32"/>
+          <w:szCs w:val="32"/>
         </w:rPr>
       </w:pPr>
       <w:r>
         <w:rPr>
-          <w:rFonts w:ascii="Arial Narrow" w:hAnsi="Arial Narrow" w:cs="Arial Narrow"/>
-          <w:b/>
-          <w:bCs/>
-          <w:color w:val="000000" w:themeColor="text1"/>
-          <w:sz w:val="28"/>
-          <w:szCs w:val="28"/>
-        </w:rPr>
-        <w:t xml:space="preserve"> </w:t>
-      </w:r>
-      <w:r>
-        <w:rPr>
-          <w:rFonts w:ascii="Arial Narrow" w:hAnsi="Arial Narrow" w:cs="Arial Narrow"/>
-          <w:b/>
-          <w:bCs/>
-          <w:color w:val="000000" w:themeColor="text1"/>
-          <w:sz w:val="28"/>
-          <w:szCs w:val="28"/>
-        </w:rPr>
-        <w:tab/>
-      </w:r>
-      <w:r>
-        <w:rPr>
-          <w:rFonts w:ascii="Arial Narrow" w:hAnsi="Arial Narrow" w:cs="Arial Narrow"/>
-          <w:b/>
-          <w:bCs/>
-          <w:color w:val="000000" w:themeColor="text1"/>
-          <w:sz w:val="28"/>
-          <w:szCs w:val="28"/>
-        </w:rPr>
-        <w:t>Wind speed monitoring</w:t>
-      </w:r>
-      <w:r>
-        <w:rPr>
-          <w:rFonts w:ascii="Arial Narrow" w:hAnsi="Arial Narrow" w:cs="Arial Narrow"/>
-          <w:b/>
-          <w:bCs/>
-          <w:color w:val="000000" w:themeColor="text1"/>
-          <w:sz w:val="28"/>
-          <w:szCs w:val="28"/>
-        </w:rPr>
-        <w:t>.</w:t>
+          <w:i/>
+          <w:iCs/>
+          <w:sz w:val="32"/>
+          <w:szCs w:val="32"/>
+        </w:rPr>
+        <w:t>Extract wind data from Wasp using WDG .</w:t>
       </w:r>
     </w:p>
     <w:p>
       <w:pPr>
-        <w:autoSpaceDE w:val="0"/>
-        <w:autoSpaceDN w:val="0"/>
-        <w:adjustRightInd w:val="0"/>
-        <w:spacing w:after="0" w:line="240" w:lineRule="auto"/>
-        <w:ind w:firstLine="360"/>
-        <w:rPr>
-          <w:rFonts w:ascii="Arial" w:hAnsi="Arial" w:cs="Arial"/>
-          <w:b/>
-          <w:bCs/>
-          <w:color w:val="000000" w:themeColor="text1"/>
-          <w:sz w:val="28"/>
-          <w:szCs w:val="28"/>
-        </w:rPr>
-      </w:pPr>
-    </w:p>
-    <w:p>
-      <w:pPr>
-        <w:autoSpaceDE w:val="0"/>
-        <w:autoSpaceDN w:val="0"/>
-        <w:adjustRightInd w:val="0"/>
-        <w:spacing w:after="0" w:line="240" w:lineRule="auto"/>
-        <w:ind w:firstLine="720"/>
-        <w:rPr>
-          <w:rFonts w:ascii="Arial" w:hAnsi="Arial" w:cs="Arial"/>
-          <w:b/>
-          <w:bCs/>
-          <w:color w:val="000000" w:themeColor="text1"/>
-          <w:sz w:val="28"/>
-          <w:szCs w:val="28"/>
+        <w:numPr>
+          <w:ilvl w:val="0"/>
+          <w:numId w:val="3"/>
+        </w:numPr>
+        <w:rPr>
+          <w:i/>
+          <w:iCs/>
+          <w:sz w:val="32"/>
+          <w:szCs w:val="32"/>
         </w:rPr>
       </w:pPr>
       <w:r>
         <w:rPr>
-          <w:rFonts w:ascii="Arial Narrow" w:hAnsi="Arial Narrow" w:cs="Arial Narrow"/>
-          <w:b/>
-          <w:bCs/>
-          <w:color w:val="000000" w:themeColor="text1"/>
-          <w:sz w:val="28"/>
-          <w:szCs w:val="28"/>
-        </w:rPr>
-        <w:t>Analysis and interpretation of wind speed data</w:t>
-      </w:r>
-      <w:r>
-        <w:rPr>
-          <w:rFonts w:ascii="Arial Narrow" w:hAnsi="Arial Narrow" w:cs="Arial Narrow"/>
-          <w:b/>
-          <w:bCs/>
-          <w:color w:val="000000" w:themeColor="text1"/>
-          <w:sz w:val="28"/>
-          <w:szCs w:val="28"/>
-        </w:rPr>
-        <w:t>.</w:t>
+          <w:i/>
+          <w:iCs/>
+          <w:sz w:val="32"/>
+          <w:szCs w:val="32"/>
+        </w:rPr>
+        <w:t>Analysis wind data and Determine suitable farm place .</w:t>
       </w:r>
     </w:p>
     <w:p>
       <w:pPr>
-        <w:autoSpaceDE w:val="0"/>
-        <w:autoSpaceDN w:val="0"/>
-        <w:adjustRightInd w:val="0"/>
-        <w:spacing w:after="0" w:line="240" w:lineRule="auto"/>
-        <w:rPr>
-          <w:rFonts w:ascii="Arial Narrow" w:hAnsi="Arial Narrow" w:cs="Arial Narrow"/>
-          <w:b/>
-          <w:bCs/>
-          <w:color w:val="000000" w:themeColor="text1"/>
-          <w:sz w:val="28"/>
-          <w:szCs w:val="28"/>
+        <w:numPr>
+          <w:ilvl w:val="0"/>
+          <w:numId w:val="3"/>
+        </w:numPr>
+        <w:rPr>
+          <w:i/>
+          <w:iCs/>
+          <w:sz w:val="32"/>
+          <w:szCs w:val="32"/>
         </w:rPr>
       </w:pPr>
       <w:r>
         <w:rPr>
-          <w:rFonts w:ascii="Arial Narrow" w:hAnsi="Arial Narrow" w:cs="Arial Narrow"/>
-          <w:b/>
-          <w:bCs/>
-          <w:color w:val="000000" w:themeColor="text1"/>
-          <w:sz w:val="28"/>
-          <w:szCs w:val="28"/>
-        </w:rPr>
-        <w:t xml:space="preserve">  </w:t>
+          <w:i/>
+          <w:iCs/>
+          <w:sz w:val="32"/>
+          <w:szCs w:val="32"/>
+        </w:rPr>
+        <w:t>Design wind  farm layout .</w:t>
       </w:r>
     </w:p>
     <w:p>
       <w:pPr>
-        <w:autoSpaceDE w:val="0"/>
-        <w:autoSpaceDN w:val="0"/>
-        <w:adjustRightInd w:val="0"/>
-        <w:spacing w:after="0" w:line="240" w:lineRule="auto"/>
-        <w:rPr>
-          <w:rFonts w:ascii="Arial Narrow" w:hAnsi="Arial Narrow" w:cs="Arial Narrow"/>
-          <w:b/>
-          <w:bCs/>
-          <w:color w:val="000000" w:themeColor="text1"/>
-          <w:sz w:val="28"/>
-          <w:szCs w:val="28"/>
-        </w:rPr>
-      </w:pPr>
-      <w:r>
-        <w:rPr>
-          <w:rFonts w:ascii="Arial Narrow" w:hAnsi="Arial Narrow" w:cs="Arial Narrow"/>
-          <w:b/>
-          <w:bCs/>
-          <w:color w:val="000000" w:themeColor="text1"/>
-          <w:sz w:val="28"/>
-          <w:szCs w:val="28"/>
-        </w:rPr>
-        <w:tab/>
-      </w:r>
-      <w:r>
-        <w:rPr>
-          <w:b/>
-          <w:bCs/>
-          <w:i/>
-          <w:iCs/>
-          <w:color w:val="000000" w:themeColor="text1"/>
-          <w:sz w:val="28"/>
-          <w:szCs w:val="28"/>
-        </w:rPr>
-        <w:t>Validate</w:t>
-      </w:r>
-      <w:r>
-        <w:rPr>
-          <w:b/>
-          <w:bCs/>
-          <w:i/>
-          <w:iCs/>
-          <w:color w:val="000000" w:themeColor="text1"/>
-          <w:sz w:val="28"/>
-          <w:szCs w:val="28"/>
-        </w:rPr>
-        <w:t xml:space="preserve"> coordinates</w:t>
-      </w:r>
-      <w:r>
-        <w:rPr>
-          <w:rFonts w:ascii="Arial Narrow" w:hAnsi="Arial Narrow" w:cs="Arial Narrow"/>
-          <w:b/>
-          <w:bCs/>
-          <w:color w:val="000000" w:themeColor="text1"/>
-          <w:sz w:val="28"/>
-          <w:szCs w:val="28"/>
-        </w:rPr>
-        <w:t>.</w:t>
-      </w:r>
-    </w:p>
-    <w:p>
-      <w:pPr>
-        <w:autoSpaceDE w:val="0"/>
-        <w:autoSpaceDN w:val="0"/>
-        <w:adjustRightInd w:val="0"/>
-        <w:spacing w:after="0" w:line="240" w:lineRule="auto"/>
-        <w:rPr>
-          <w:rFonts w:ascii="Arial Narrow" w:hAnsi="Arial Narrow" w:cs="Arial Narrow"/>
-          <w:b/>
-          <w:bCs/>
-          <w:color w:val="000000" w:themeColor="text1"/>
-          <w:sz w:val="28"/>
-          <w:szCs w:val="28"/>
-        </w:rPr>
-      </w:pPr>
-    </w:p>
-    <w:p>
-      <w:pPr>
-        <w:ind w:firstLine="720"/>
-        <w:rPr>
-          <w:b/>
-          <w:bCs/>
-          <w:i/>
-          <w:iCs/>
-          <w:color w:val="000000" w:themeColor="text1"/>
-          <w:sz w:val="28"/>
-          <w:szCs w:val="28"/>
-        </w:rPr>
-      </w:pPr>
-      <w:r>
-        <w:rPr>
-          <w:b/>
-          <w:bCs/>
-          <w:i/>
-          <w:iCs/>
-          <w:color w:val="000000" w:themeColor="text1"/>
-          <w:sz w:val="28"/>
-          <w:szCs w:val="28"/>
-        </w:rPr>
-        <w:t>Get</w:t>
-      </w:r>
-      <w:r>
-        <w:rPr>
-          <w:b/>
-          <w:bCs/>
-          <w:i/>
-          <w:iCs/>
-          <w:color w:val="000000" w:themeColor="text1"/>
-          <w:sz w:val="28"/>
-          <w:szCs w:val="28"/>
-        </w:rPr>
-        <w:t xml:space="preserve"> wind data set for specific </w:t>
-      </w:r>
-      <w:r>
-        <w:rPr>
-          <w:b/>
-          <w:bCs/>
-          <w:i/>
-          <w:iCs/>
-          <w:color w:val="000000" w:themeColor="text1"/>
-          <w:sz w:val="28"/>
-          <w:szCs w:val="28"/>
-        </w:rPr>
-        <w:t>coordinates (</w:t>
-      </w:r>
-      <w:r>
-        <w:rPr>
-          <w:b/>
-          <w:bCs/>
-          <w:i/>
-          <w:iCs/>
-          <w:color w:val="000000" w:themeColor="text1"/>
-          <w:sz w:val="28"/>
-          <w:szCs w:val="28"/>
-        </w:rPr>
-        <w:t>using DB)</w:t>
-      </w:r>
-      <w:r>
-        <w:rPr>
-          <w:b/>
-          <w:bCs/>
-          <w:i/>
-          <w:iCs/>
-          <w:color w:val="000000" w:themeColor="text1"/>
-          <w:sz w:val="28"/>
-          <w:szCs w:val="28"/>
-        </w:rPr>
-        <w:t>.</w:t>
-      </w:r>
-    </w:p>
-    <w:p>
-      <w:pPr>
-        <w:ind w:firstLine="720"/>
-        <w:rPr>
-          <w:b/>
-          <w:bCs/>
-          <w:i/>
-          <w:iCs/>
-          <w:color w:val="000000" w:themeColor="text1"/>
-          <w:sz w:val="28"/>
-          <w:szCs w:val="28"/>
-        </w:rPr>
-      </w:pPr>
-      <w:r>
-        <w:rPr>
-          <w:b/>
-          <w:bCs/>
-          <w:i/>
-          <w:iCs/>
-          <w:color w:val="000000" w:themeColor="text1"/>
-          <w:sz w:val="28"/>
-          <w:szCs w:val="28"/>
-        </w:rPr>
-        <w:t>Determine</w:t>
-      </w:r>
-      <w:r>
-        <w:rPr>
-          <w:b/>
-          <w:bCs/>
-          <w:i/>
-          <w:iCs/>
-          <w:color w:val="000000" w:themeColor="text1"/>
-          <w:sz w:val="28"/>
-          <w:szCs w:val="28"/>
-        </w:rPr>
-        <w:t xml:space="preserve"> suitable place for establish wind farm</w:t>
-      </w:r>
-      <w:r>
-        <w:rPr>
-          <w:b/>
-          <w:bCs/>
-          <w:i/>
-          <w:iCs/>
-          <w:color w:val="000000" w:themeColor="text1"/>
-          <w:sz w:val="28"/>
-          <w:szCs w:val="28"/>
-        </w:rPr>
-        <w:t>.</w:t>
-      </w:r>
-    </w:p>
-    <w:p>
-      <w:pPr>
-        <w:ind w:firstLine="720"/>
-        <w:rPr>
-          <w:b/>
-          <w:bCs/>
-          <w:i/>
-          <w:iCs/>
-          <w:color w:val="000000" w:themeColor="text1"/>
-          <w:sz w:val="28"/>
-          <w:szCs w:val="28"/>
-        </w:rPr>
-      </w:pPr>
-      <w:r>
-        <w:rPr>
-          <w:b/>
-          <w:bCs/>
-          <w:i/>
-          <w:iCs/>
-          <w:color w:val="000000" w:themeColor="text1"/>
-          <w:sz w:val="28"/>
-          <w:szCs w:val="28"/>
-        </w:rPr>
-        <w:t>Design</w:t>
-      </w:r>
-      <w:r>
-        <w:rPr>
-          <w:b/>
-          <w:bCs/>
-          <w:i/>
-          <w:iCs/>
-          <w:color w:val="000000" w:themeColor="text1"/>
-          <w:sz w:val="28"/>
-          <w:szCs w:val="28"/>
-        </w:rPr>
-        <w:t xml:space="preserve"> turbines layout</w:t>
-      </w:r>
-      <w:r>
-        <w:rPr>
-          <w:b/>
-          <w:bCs/>
-          <w:i/>
-          <w:iCs/>
-          <w:color w:val="000000" w:themeColor="text1"/>
-          <w:sz w:val="28"/>
-          <w:szCs w:val="28"/>
-        </w:rPr>
-        <w:t>.</w:t>
-      </w:r>
-    </w:p>
-    <w:p>
-      <w:pPr>
-        <w:ind w:firstLine="720"/>
-        <w:rPr>
-          <w:b/>
-          <w:bCs/>
-          <w:i/>
-          <w:iCs/>
-          <w:color w:val="000000" w:themeColor="text1"/>
-          <w:sz w:val="28"/>
-          <w:szCs w:val="28"/>
-        </w:rPr>
-      </w:pPr>
-      <w:r>
-        <w:rPr>
-          <w:b/>
-          <w:bCs/>
-          <w:i/>
-          <w:iCs/>
-          <w:color w:val="000000" w:themeColor="text1"/>
-          <w:sz w:val="28"/>
-          <w:szCs w:val="28"/>
-        </w:rPr>
-        <w:t>Generate</w:t>
-      </w:r>
-      <w:r>
-        <w:rPr>
-          <w:b/>
-          <w:bCs/>
-          <w:i/>
-          <w:iCs/>
-          <w:color w:val="000000" w:themeColor="text1"/>
-          <w:sz w:val="28"/>
-          <w:szCs w:val="28"/>
-        </w:rPr>
-        <w:t xml:space="preserve"> turbines relations and position</w:t>
-      </w:r>
-      <w:r>
-        <w:rPr>
-          <w:b/>
-          <w:bCs/>
-          <w:i/>
-          <w:iCs/>
-          <w:color w:val="000000" w:themeColor="text1"/>
-          <w:sz w:val="28"/>
-          <w:szCs w:val="28"/>
-        </w:rPr>
-        <w:t>.</w:t>
-      </w:r>
-    </w:p>
-    <w:p>
-      <w:pPr>
-        <w:ind w:firstLine="720"/>
-        <w:rPr>
-          <w:b/>
-          <w:bCs/>
-          <w:i/>
-          <w:iCs/>
-          <w:color w:val="000000" w:themeColor="text1"/>
-          <w:sz w:val="28"/>
-          <w:szCs w:val="28"/>
-        </w:rPr>
-      </w:pPr>
-      <w:r>
-        <w:rPr>
-          <w:b/>
-          <w:bCs/>
-          <w:i/>
-          <w:iCs/>
-          <w:color w:val="000000" w:themeColor="text1"/>
-          <w:sz w:val="28"/>
-          <w:szCs w:val="28"/>
-        </w:rPr>
-        <w:t>Analysis</w:t>
-      </w:r>
-      <w:r>
-        <w:rPr>
-          <w:b/>
-          <w:bCs/>
-          <w:i/>
-          <w:iCs/>
-          <w:color w:val="000000" w:themeColor="text1"/>
-          <w:sz w:val="28"/>
-          <w:szCs w:val="28"/>
-        </w:rPr>
-        <w:t xml:space="preserve"> energy yield</w:t>
-      </w:r>
-      <w:r>
-        <w:rPr>
-          <w:b/>
-          <w:bCs/>
-          <w:i/>
-          <w:iCs/>
-          <w:color w:val="000000" w:themeColor="text1"/>
-          <w:sz w:val="28"/>
-          <w:szCs w:val="28"/>
-        </w:rPr>
-        <w:t>.</w:t>
-      </w:r>
-    </w:p>
-    <w:p>
-      <w:pPr>
-        <w:ind w:firstLine="720"/>
-        <w:rPr>
-          <w:b/>
-          <w:bCs/>
-          <w:i/>
-          <w:iCs/>
-          <w:color w:val="000000" w:themeColor="text1"/>
-          <w:sz w:val="28"/>
-          <w:szCs w:val="28"/>
-        </w:rPr>
-      </w:pPr>
-      <w:r>
-        <w:rPr>
-          <w:b/>
-          <w:bCs/>
-          <w:i/>
-          <w:iCs/>
-          <w:color w:val="000000" w:themeColor="text1"/>
-          <w:sz w:val="28"/>
-          <w:szCs w:val="28"/>
-        </w:rPr>
-        <w:t>Optimized</w:t>
-      </w:r>
-      <w:r>
-        <w:rPr>
-          <w:b/>
-          <w:bCs/>
-          <w:i/>
-          <w:iCs/>
-          <w:color w:val="000000" w:themeColor="text1"/>
-          <w:sz w:val="28"/>
-          <w:szCs w:val="28"/>
-        </w:rPr>
-        <w:t xml:space="preserve"> power get from turbines</w:t>
-      </w:r>
-      <w:r>
-        <w:rPr>
-          <w:b/>
-          <w:bCs/>
-          <w:i/>
-          <w:iCs/>
-          <w:color w:val="000000" w:themeColor="text1"/>
-          <w:sz w:val="28"/>
-          <w:szCs w:val="28"/>
-        </w:rPr>
-        <w:t>.</w:t>
-      </w:r>
-    </w:p>
-    <w:p>
-      <w:pPr>
-        <w:ind w:firstLine="720"/>
-        <w:rPr>
-          <w:b/>
-          <w:bCs/>
-          <w:i/>
-          <w:iCs/>
-          <w:color w:val="000000" w:themeColor="text1"/>
-          <w:sz w:val="28"/>
-          <w:szCs w:val="28"/>
-        </w:rPr>
-      </w:pPr>
-      <w:r>
-        <w:rPr>
-          <w:b/>
-          <w:bCs/>
-          <w:i/>
-          <w:iCs/>
-          <w:color w:val="000000" w:themeColor="text1"/>
-          <w:sz w:val="28"/>
-          <w:szCs w:val="28"/>
-        </w:rPr>
-        <w:t>Used</w:t>
-      </w:r>
-      <w:r>
-        <w:rPr>
-          <w:b/>
-          <w:bCs/>
-          <w:i/>
-          <w:iCs/>
-          <w:color w:val="000000" w:themeColor="text1"/>
-          <w:sz w:val="28"/>
-          <w:szCs w:val="28"/>
-        </w:rPr>
-        <w:t xml:space="preserve"> map based GPS</w:t>
-      </w:r>
-      <w:r>
-        <w:rPr>
-          <w:b/>
-          <w:bCs/>
-          <w:i/>
-          <w:iCs/>
-          <w:color w:val="000000" w:themeColor="text1"/>
-          <w:sz w:val="28"/>
-          <w:szCs w:val="28"/>
-        </w:rPr>
-        <w:t>.</w:t>
-      </w:r>
-    </w:p>
-    <w:p>
-      <w:pPr>
-        <w:ind w:firstLine="720"/>
-        <w:rPr>
-          <w:b/>
-          <w:bCs/>
-          <w:i/>
-          <w:iCs/>
-          <w:color w:val="000000" w:themeColor="text1"/>
-          <w:sz w:val="28"/>
-          <w:szCs w:val="28"/>
-        </w:rPr>
-      </w:pPr>
-      <w:r>
-        <w:rPr>
-          <w:b/>
-          <w:bCs/>
-          <w:i/>
-          <w:iCs/>
-          <w:color w:val="000000" w:themeColor="text1"/>
-          <w:sz w:val="28"/>
-          <w:szCs w:val="28"/>
-        </w:rPr>
-        <w:t>Design</w:t>
-      </w:r>
-      <w:r>
-        <w:rPr>
-          <w:b/>
-          <w:bCs/>
-          <w:i/>
-          <w:iCs/>
-          <w:color w:val="000000" w:themeColor="text1"/>
-          <w:sz w:val="28"/>
-          <w:szCs w:val="28"/>
-        </w:rPr>
-        <w:t xml:space="preserve"> wind farm layout</w:t>
-      </w:r>
-      <w:r>
-        <w:rPr>
-          <w:b/>
-          <w:bCs/>
-          <w:i/>
-          <w:iCs/>
-          <w:color w:val="000000" w:themeColor="text1"/>
-          <w:sz w:val="28"/>
-          <w:szCs w:val="28"/>
-        </w:rPr>
-        <w:t>.</w:t>
-      </w:r>
-    </w:p>
-    <w:p>
-      <w:pPr>
-        <w:rPr>
-          <w:i/>
-          <w:iCs/>
-          <w:sz w:val="36"/>
-          <w:szCs w:val="36"/>
+        <w:rPr>
           <w:rtl/>
-          <w:lang w:bidi="ar-EG"/>
-        </w:rPr>
-      </w:pPr>
-      <w:bookmarkStart w:id="0" w:name="_GoBack"/>
-      <w:bookmarkEnd w:id="0"/>
+        </w:rPr>
+      </w:pPr>
     </w:p>
     <w:sectPr>
       <w:pgSz w:w="12240" w:h="15840"/>
@@ -1057,11 +469,154 @@
       </w:rPr>
     </w:lvl>
   </w:abstractNum>
+  <w:abstractNum w:abstractNumId="2">
+    <w:nsid w:val="63811917"/>
+    <w:multiLevelType w:val="hybridMultilevel"/>
+    <w:tmpl w:val="54103B86"/>
+    <w:lvl w:ilvl="0" w:tplc="047EB35C">
+      <w:start w:val="1"/>
+      <w:numFmt w:val="bullet"/>
+      <w:lvlText w:val="•"/>
+      <w:lvlJc w:val="left"/>
+      <w:pPr>
+        <w:tabs>
+          <w:tab w:val="num" w:pos="720"/>
+        </w:tabs>
+        <w:ind w:left="720" w:hanging="360"/>
+      </w:pPr>
+      <w:rPr>
+        <w:rFonts w:ascii="Arial" w:hAnsi="Arial" w:hint="default"/>
+      </w:rPr>
+    </w:lvl>
+    <w:lvl w:ilvl="1" w:tplc="4C0E2DCE" w:tentative="1">
+      <w:start w:val="1"/>
+      <w:numFmt w:val="bullet"/>
+      <w:lvlText w:val="•"/>
+      <w:lvlJc w:val="left"/>
+      <w:pPr>
+        <w:tabs>
+          <w:tab w:val="num" w:pos="1440"/>
+        </w:tabs>
+        <w:ind w:left="1440" w:hanging="360"/>
+      </w:pPr>
+      <w:rPr>
+        <w:rFonts w:ascii="Arial" w:hAnsi="Arial" w:hint="default"/>
+      </w:rPr>
+    </w:lvl>
+    <w:lvl w:ilvl="2" w:tplc="920E883C" w:tentative="1">
+      <w:start w:val="1"/>
+      <w:numFmt w:val="bullet"/>
+      <w:lvlText w:val="•"/>
+      <w:lvlJc w:val="left"/>
+      <w:pPr>
+        <w:tabs>
+          <w:tab w:val="num" w:pos="2160"/>
+        </w:tabs>
+        <w:ind w:left="2160" w:hanging="360"/>
+      </w:pPr>
+      <w:rPr>
+        <w:rFonts w:ascii="Arial" w:hAnsi="Arial" w:hint="default"/>
+      </w:rPr>
+    </w:lvl>
+    <w:lvl w:ilvl="3" w:tplc="D7963AEE" w:tentative="1">
+      <w:start w:val="1"/>
+      <w:numFmt w:val="bullet"/>
+      <w:lvlText w:val="•"/>
+      <w:lvlJc w:val="left"/>
+      <w:pPr>
+        <w:tabs>
+          <w:tab w:val="num" w:pos="2880"/>
+        </w:tabs>
+        <w:ind w:left="2880" w:hanging="360"/>
+      </w:pPr>
+      <w:rPr>
+        <w:rFonts w:ascii="Arial" w:hAnsi="Arial" w:hint="default"/>
+      </w:rPr>
+    </w:lvl>
+    <w:lvl w:ilvl="4" w:tplc="2C6816B2" w:tentative="1">
+      <w:start w:val="1"/>
+      <w:numFmt w:val="bullet"/>
+      <w:lvlText w:val="•"/>
+      <w:lvlJc w:val="left"/>
+      <w:pPr>
+        <w:tabs>
+          <w:tab w:val="num" w:pos="3600"/>
+        </w:tabs>
+        <w:ind w:left="3600" w:hanging="360"/>
+      </w:pPr>
+      <w:rPr>
+        <w:rFonts w:ascii="Arial" w:hAnsi="Arial" w:hint="default"/>
+      </w:rPr>
+    </w:lvl>
+    <w:lvl w:ilvl="5" w:tplc="0C8A5FDE" w:tentative="1">
+      <w:start w:val="1"/>
+      <w:numFmt w:val="bullet"/>
+      <w:lvlText w:val="•"/>
+      <w:lvlJc w:val="left"/>
+      <w:pPr>
+        <w:tabs>
+          <w:tab w:val="num" w:pos="4320"/>
+        </w:tabs>
+        <w:ind w:left="4320" w:hanging="360"/>
+      </w:pPr>
+      <w:rPr>
+        <w:rFonts w:ascii="Arial" w:hAnsi="Arial" w:hint="default"/>
+      </w:rPr>
+    </w:lvl>
+    <w:lvl w:ilvl="6" w:tplc="42C03968" w:tentative="1">
+      <w:start w:val="1"/>
+      <w:numFmt w:val="bullet"/>
+      <w:lvlText w:val="•"/>
+      <w:lvlJc w:val="left"/>
+      <w:pPr>
+        <w:tabs>
+          <w:tab w:val="num" w:pos="5040"/>
+        </w:tabs>
+        <w:ind w:left="5040" w:hanging="360"/>
+      </w:pPr>
+      <w:rPr>
+        <w:rFonts w:ascii="Arial" w:hAnsi="Arial" w:hint="default"/>
+      </w:rPr>
+    </w:lvl>
+    <w:lvl w:ilvl="7" w:tplc="AF1AFC88" w:tentative="1">
+      <w:start w:val="1"/>
+      <w:numFmt w:val="bullet"/>
+      <w:lvlText w:val="•"/>
+      <w:lvlJc w:val="left"/>
+      <w:pPr>
+        <w:tabs>
+          <w:tab w:val="num" w:pos="5760"/>
+        </w:tabs>
+        <w:ind w:left="5760" w:hanging="360"/>
+      </w:pPr>
+      <w:rPr>
+        <w:rFonts w:ascii="Arial" w:hAnsi="Arial" w:hint="default"/>
+      </w:rPr>
+    </w:lvl>
+    <w:lvl w:ilvl="8" w:tplc="797273DE" w:tentative="1">
+      <w:start w:val="1"/>
+      <w:numFmt w:val="bullet"/>
+      <w:lvlText w:val="•"/>
+      <w:lvlJc w:val="left"/>
+      <w:pPr>
+        <w:tabs>
+          <w:tab w:val="num" w:pos="6480"/>
+        </w:tabs>
+        <w:ind w:left="6480" w:hanging="360"/>
+      </w:pPr>
+      <w:rPr>
+        <w:rFonts w:ascii="Arial" w:hAnsi="Arial" w:hint="default"/>
+      </w:rPr>
+    </w:lvl>
+  </w:abstractNum>
   <w:num w:numId="1">
     <w:abstractNumId w:val="0"/>
   </w:num>
   <w:num w:numId="2">
     <w:abstractNumId w:val="1"/>
+  </w:num>
+  <w:num w:numId="3">
+    <w:abstractNumId w:val="2"/>
   </w:num>
 </w:numbering>
 </file>
@@ -1463,7 +1018,6 @@
   <w:style w:type="character" w:default="1" w:styleId="DefaultParagraphFont">
     <w:name w:val="Default Paragraph Font"/>
     <w:uiPriority w:val="1"/>
-    <w:semiHidden/>
     <w:unhideWhenUsed/>
   </w:style>
   <w:style w:type="table" w:default="1" w:styleId="TableNormal">
@@ -1835,7 +1389,7 @@
 </file>
 
 <file path=customXml/itemProps1.xml><?xml version="1.0" encoding="utf-8"?>
-<ds:datastoreItem xmlns:ds="http://schemas.openxmlformats.org/officeDocument/2006/customXml" ds:itemID="{3AA377F0-DEFE-4224-860F-4CCB3DEAE631}">
+<ds:datastoreItem xmlns:ds="http://schemas.openxmlformats.org/officeDocument/2006/customXml" ds:itemID="{1F34CB91-F716-48AE-9D96-056015759EC0}">
   <ds:schemaRefs>
     <ds:schemaRef ds:uri="http://schemas.openxmlformats.org/officeDocument/2006/bibliography"/>
   </ds:schemaRefs>

</xml_diff>